<commit_message>
split to multiple entry. add data loading menu.
</commit_message>
<xml_diff>
--- a/UserGuide.docx
+++ b/UserGuide.docx
@@ -1758,7 +1758,7 @@
           <w:noProof/>
         </w:rPr>
         <w:drawing>
-          <wp:inline distT="0" distB="0" distL="0" distR="0" wp14:anchorId="717FAD51" wp14:editId="4A28F150">
+          <wp:inline distT="0" distB="0" distL="0" distR="0" wp14:anchorId="1490E173" wp14:editId="1525C6EE">
             <wp:extent cx="5943600" cy="3154680"/>
             <wp:effectExtent l="0" t="0" r="0" b="7620"/>
             <wp:docPr id="1" name="Picture 1"/>
@@ -1888,7 +1888,7 @@
           <w:noProof/>
         </w:rPr>
         <w:drawing>
-          <wp:inline distT="0" distB="0" distL="0" distR="0" wp14:anchorId="1FBE71B1" wp14:editId="681C4ECB">
+          <wp:inline distT="0" distB="0" distL="0" distR="0" wp14:anchorId="654D5D3E" wp14:editId="63FF09FC">
             <wp:extent cx="3609975" cy="3964416"/>
             <wp:effectExtent l="0" t="0" r="0" b="0"/>
             <wp:docPr id="2" name="Picture 2"/>
@@ -2054,7 +2054,7 @@
           <w:noProof/>
         </w:rPr>
         <w:drawing>
-          <wp:inline distT="0" distB="0" distL="0" distR="0" wp14:anchorId="2107A421" wp14:editId="3D304C6C">
+          <wp:inline distT="0" distB="0" distL="0" distR="0" wp14:anchorId="4A2EE90E" wp14:editId="04AF9621">
             <wp:extent cx="5943600" cy="7439025"/>
             <wp:effectExtent l="0" t="0" r="0" b="9525"/>
             <wp:docPr id="4" name="Picture 4"/>
@@ -2226,7 +2226,7 @@
           <w:noProof/>
         </w:rPr>
         <w:drawing>
-          <wp:inline distT="0" distB="0" distL="0" distR="0" wp14:anchorId="00F09B30" wp14:editId="297E2CA6">
+          <wp:inline distT="0" distB="0" distL="0" distR="0" wp14:anchorId="5F1F33DF" wp14:editId="4B15E194">
             <wp:extent cx="4543425" cy="2066925"/>
             <wp:effectExtent l="0" t="0" r="9525" b="9525"/>
             <wp:docPr id="5" name="Picture 5"/>
@@ -2335,7 +2335,7 @@
           <w:noProof/>
         </w:rPr>
         <w:drawing>
-          <wp:inline distT="0" distB="0" distL="0" distR="0" wp14:anchorId="68839639" wp14:editId="1B26FDB6">
+          <wp:inline distT="0" distB="0" distL="0" distR="0" wp14:anchorId="217BD65D" wp14:editId="26DB8155">
             <wp:extent cx="581025" cy="304800"/>
             <wp:effectExtent l="0" t="0" r="9525" b="0"/>
             <wp:docPr id="7" name="Picture 7"/>
@@ -2408,7 +2408,7 @@
           <w:noProof/>
         </w:rPr>
         <w:drawing>
-          <wp:inline distT="0" distB="0" distL="0" distR="0" wp14:anchorId="41DFE79D" wp14:editId="45C54A3A">
+          <wp:inline distT="0" distB="0" distL="0" distR="0" wp14:anchorId="4DFD61A9" wp14:editId="0C986AB0">
             <wp:extent cx="4629406" cy="5636895"/>
             <wp:effectExtent l="0" t="0" r="0" b="1905"/>
             <wp:docPr id="23" name="Picture 23"/>
@@ -2483,7 +2483,7 @@
           <w:noProof/>
         </w:rPr>
         <w:drawing>
-          <wp:inline distT="0" distB="0" distL="0" distR="0" wp14:anchorId="3CBD64E4" wp14:editId="48D46627">
+          <wp:inline distT="0" distB="0" distL="0" distR="0" wp14:anchorId="4E4190B1" wp14:editId="4458BD54">
             <wp:extent cx="762000" cy="285750"/>
             <wp:effectExtent l="0" t="0" r="0" b="0"/>
             <wp:docPr id="3" name="Picture 3"/>
@@ -2574,7 +2574,7 @@
           <w:noProof/>
         </w:rPr>
         <w:drawing>
-          <wp:inline distT="0" distB="0" distL="0" distR="0" wp14:anchorId="175FD284" wp14:editId="521BDE74">
+          <wp:inline distT="0" distB="0" distL="0" distR="0" wp14:anchorId="1B640FFE" wp14:editId="68C639E5">
             <wp:extent cx="5934075" cy="1676400"/>
             <wp:effectExtent l="0" t="0" r="9525" b="0"/>
             <wp:docPr id="10" name="Picture 10"/>
@@ -2713,7 +2713,7 @@
           <w:noProof/>
         </w:rPr>
         <w:drawing>
-          <wp:inline distT="0" distB="0" distL="0" distR="0" wp14:anchorId="1231F371" wp14:editId="2154EDBA">
+          <wp:inline distT="0" distB="0" distL="0" distR="0" wp14:anchorId="17A7EFFE" wp14:editId="20AEA909">
             <wp:extent cx="180975" cy="228600"/>
             <wp:effectExtent l="0" t="0" r="9525" b="0"/>
             <wp:docPr id="13" name="Picture 13"/>
@@ -2833,7 +2833,7 @@
           <w:noProof/>
         </w:rPr>
         <w:drawing>
-          <wp:inline distT="0" distB="0" distL="0" distR="0" wp14:anchorId="5230AA79" wp14:editId="3008BCC0">
+          <wp:inline distT="0" distB="0" distL="0" distR="0" wp14:anchorId="679775DD" wp14:editId="389196F2">
             <wp:extent cx="2724150" cy="1733550"/>
             <wp:effectExtent l="0" t="0" r="0" b="0"/>
             <wp:docPr id="14" name="Picture 14"/>
@@ -2902,7 +2902,7 @@
           <w:noProof/>
         </w:rPr>
         <w:drawing>
-          <wp:inline distT="0" distB="0" distL="0" distR="0" wp14:anchorId="5A3DCE97" wp14:editId="102B6394">
+          <wp:inline distT="0" distB="0" distL="0" distR="0" wp14:anchorId="44589ED3" wp14:editId="16D1E77C">
             <wp:extent cx="438150" cy="247650"/>
             <wp:effectExtent l="0" t="0" r="0" b="0"/>
             <wp:docPr id="15" name="Picture 15"/>
@@ -2968,7 +2968,7 @@
         <mc:AlternateContent>
           <mc:Choice Requires="wps">
             <w:drawing>
-              <wp:anchor distT="0" distB="0" distL="114300" distR="114300" simplePos="0" relativeHeight="251660288" behindDoc="0" locked="0" layoutInCell="1" allowOverlap="1" wp14:anchorId="6B97EDBE" wp14:editId="3E888F14">
+              <wp:anchor distT="0" distB="0" distL="114300" distR="114300" simplePos="0" relativeHeight="251660288" behindDoc="0" locked="0" layoutInCell="1" allowOverlap="1" wp14:anchorId="0DAA49EE" wp14:editId="58E2E6AF">
                 <wp:simplePos x="0" y="0"/>
                 <wp:positionH relativeFrom="column">
                   <wp:posOffset>4419600</wp:posOffset>
@@ -3041,7 +3041,7 @@
           </mc:Choice>
           <mc:Fallback>
             <w:pict>
-              <v:shapetype w14:anchorId="6B97EDBE" id="_x0000_t202" coordsize="21600,21600" o:spt="202" path="m,l,21600r21600,l21600,xe">
+              <v:shapetype w14:anchorId="0DAA49EE" id="_x0000_t202" coordsize="21600,21600" o:spt="202" path="m,l,21600r21600,l21600,xe">
                 <v:stroke joinstyle="miter"/>
                 <v:path gradientshapeok="t" o:connecttype="rect"/>
               </v:shapetype>
@@ -3059,27 +3059,14 @@
                       <w:r>
                         <w:t xml:space="preserve">Figure </w:t>
                       </w:r>
-                      <w:r>
-                        <w:fldChar w:fldCharType="begin"/>
-                      </w:r>
-                      <w:r>
-                        <w:instrText xml:space="preserve"> SEQ Figure \* ARABIC </w:instrText>
-                      </w:r>
-                      <w:r>
-                        <w:fldChar w:fldCharType="separate"/>
-                      </w:r>
-                      <w:r>
-                        <w:rPr>
-                          <w:noProof/>
-                        </w:rPr>
-                        <w:t>8</w:t>
-                      </w:r>
-                      <w:r>
-                        <w:rPr>
-                          <w:noProof/>
-                        </w:rPr>
-                        <w:fldChar w:fldCharType="end"/>
-                      </w:r>
+                      <w:fldSimple w:instr=" SEQ Figure \* ARABIC ">
+                        <w:r>
+                          <w:rPr>
+                            <w:noProof/>
+                          </w:rPr>
+                          <w:t>8</w:t>
+                        </w:r>
+                      </w:fldSimple>
                       <w:r>
                         <w:t xml:space="preserve"> Plot view.</w:t>
                       </w:r>
@@ -3097,7 +3084,7 @@
           <w:noProof/>
         </w:rPr>
         <w:drawing>
-          <wp:anchor distT="0" distB="0" distL="114300" distR="114300" simplePos="0" relativeHeight="251658240" behindDoc="1" locked="0" layoutInCell="1" allowOverlap="1" wp14:anchorId="17E5D240" wp14:editId="66BFAEE0">
+          <wp:anchor distT="0" distB="0" distL="114300" distR="114300" simplePos="0" relativeHeight="251658240" behindDoc="1" locked="0" layoutInCell="1" allowOverlap="1" wp14:anchorId="13B89C65" wp14:editId="2C5499D9">
             <wp:simplePos x="0" y="0"/>
             <wp:positionH relativeFrom="column">
               <wp:posOffset>4419600</wp:posOffset>
@@ -3198,7 +3185,7 @@
           <w:noProof/>
         </w:rPr>
         <w:drawing>
-          <wp:inline distT="0" distB="0" distL="0" distR="0" wp14:anchorId="62A4A81B" wp14:editId="61D200C1">
+          <wp:inline distT="0" distB="0" distL="0" distR="0" wp14:anchorId="449ED46D" wp14:editId="1C483516">
             <wp:extent cx="1905000" cy="175965"/>
             <wp:effectExtent l="0" t="0" r="0" b="0"/>
             <wp:docPr id="17" name="Picture 17"/>
@@ -3238,7 +3225,7 @@
           <w:noProof/>
         </w:rPr>
         <w:drawing>
-          <wp:inline distT="0" distB="0" distL="0" distR="0" wp14:anchorId="5073C9FF" wp14:editId="05192C55">
+          <wp:inline distT="0" distB="0" distL="0" distR="0" wp14:anchorId="19295E84" wp14:editId="631BB967">
             <wp:extent cx="1866900" cy="1008127"/>
             <wp:effectExtent l="0" t="0" r="0" b="1905"/>
             <wp:docPr id="18" name="Picture 18"/>
@@ -3278,7 +3265,7 @@
           <w:noProof/>
         </w:rPr>
         <w:drawing>
-          <wp:inline distT="0" distB="0" distL="0" distR="0" wp14:anchorId="31C6738D" wp14:editId="254BA451">
+          <wp:inline distT="0" distB="0" distL="0" distR="0" wp14:anchorId="39A4A140" wp14:editId="7BCADF40">
             <wp:extent cx="1911641" cy="3838575"/>
             <wp:effectExtent l="0" t="0" r="0" b="0"/>
             <wp:docPr id="8" name="Picture 8"/>
@@ -3558,7 +3545,7 @@
           <w:noProof/>
         </w:rPr>
         <w:drawing>
-          <wp:inline distT="0" distB="0" distL="0" distR="0" wp14:anchorId="61EB84D3" wp14:editId="235384D8">
+          <wp:inline distT="0" distB="0" distL="0" distR="0" wp14:anchorId="30E393A3" wp14:editId="25A39195">
             <wp:extent cx="2620010" cy="4733925"/>
             <wp:effectExtent l="0" t="0" r="8890" b="0"/>
             <wp:docPr id="11" name="Picture 11"/>
@@ -3605,7 +3592,7 @@
           <w:noProof/>
         </w:rPr>
         <w:drawing>
-          <wp:inline distT="0" distB="0" distL="0" distR="0" wp14:anchorId="561C256A" wp14:editId="10D43046">
+          <wp:inline distT="0" distB="0" distL="0" distR="0" wp14:anchorId="0F14D1E8" wp14:editId="2CC55D6A">
             <wp:extent cx="3086797" cy="4914900"/>
             <wp:effectExtent l="0" t="0" r="0" b="0"/>
             <wp:docPr id="9" name="Picture 9"/>
@@ -3739,7 +3726,7 @@
           <w:noProof/>
         </w:rPr>
         <w:drawing>
-          <wp:inline distT="0" distB="0" distL="0" distR="0" wp14:anchorId="374C9BF6" wp14:editId="1107FE7E">
+          <wp:inline distT="0" distB="0" distL="0" distR="0" wp14:anchorId="2A9D84D3" wp14:editId="77FD59E8">
             <wp:extent cx="4540636" cy="3945890"/>
             <wp:effectExtent l="0" t="0" r="0" b="0"/>
             <wp:docPr id="12" name="Picture 12"/>
@@ -3841,7 +3828,7 @@
         </w:rPr>
         <w:lastRenderedPageBreak/>
         <w:drawing>
-          <wp:inline distT="0" distB="0" distL="0" distR="0" wp14:anchorId="7ABADE3E" wp14:editId="6DECF2BF">
+          <wp:inline distT="0" distB="0" distL="0" distR="0" wp14:anchorId="4D6F0F85" wp14:editId="38B32D12">
             <wp:extent cx="2581275" cy="1860118"/>
             <wp:effectExtent l="0" t="0" r="0" b="6985"/>
             <wp:docPr id="19" name="Picture 19"/>
@@ -3881,7 +3868,7 @@
           <w:noProof/>
         </w:rPr>
         <w:drawing>
-          <wp:inline distT="0" distB="0" distL="0" distR="0" wp14:anchorId="36297DE7" wp14:editId="70CFCBC6">
+          <wp:inline distT="0" distB="0" distL="0" distR="0" wp14:anchorId="4CD4D784" wp14:editId="1C5CC3D7">
             <wp:extent cx="2646918" cy="1896110"/>
             <wp:effectExtent l="0" t="0" r="1270" b="8890"/>
             <wp:docPr id="20" name="Picture 20"/>
@@ -6019,7 +6006,7 @@
 </file>
 
 <file path=customXml/itemProps1.xml><?xml version="1.0" encoding="utf-8"?>
-<ds:datastoreItem xmlns:ds="http://schemas.openxmlformats.org/officeDocument/2006/customXml" ds:itemID="{FB4DECDA-98F5-45C7-82E1-27D012FB52AA}">
+<ds:datastoreItem xmlns:ds="http://schemas.openxmlformats.org/officeDocument/2006/customXml" ds:itemID="{1D71A54E-D702-4EE2-ACE4-6D05430DE19B}">
   <ds:schemaRefs>
     <ds:schemaRef ds:uri="http://schemas.openxmlformats.org/officeDocument/2006/bibliography"/>
   </ds:schemaRefs>

</xml_diff>